<commit_message>
Added Ex 2.7 soln
</commit_message>
<xml_diff>
--- a/HW1/Solutions.docx
+++ b/HW1/Solutions.docx
@@ -83,7 +83,7 @@
                     </pic:cNvPicPr>
                   </pic:nvPicPr>
                   <pic:blipFill>
-                    <a:blip r:embed="rId4"/>
+                    <a:blip r:embed="rId5"/>
                     <a:stretch>
                       <a:fillRect/>
                     </a:stretch>
@@ -128,7 +128,7 @@
                     </pic:cNvPicPr>
                   </pic:nvPicPr>
                   <pic:blipFill>
-                    <a:blip r:embed="rId5"/>
+                    <a:blip r:embed="rId6"/>
                     <a:stretch>
                       <a:fillRect/>
                     </a:stretch>
@@ -148,6 +148,8 @@
           </wp:inline>
         </w:drawing>
       </w:r>
+      <w:bookmarkStart w:id="0" w:name="_GoBack"/>
+      <w:bookmarkEnd w:id="0"/>
     </w:p>
     <w:p>
       <w:pPr>
@@ -203,7 +205,7 @@
                     </pic:cNvPicPr>
                   </pic:nvPicPr>
                   <pic:blipFill>
-                    <a:blip r:embed="rId6"/>
+                    <a:blip r:embed="rId7"/>
                     <a:stretch>
                       <a:fillRect/>
                     </a:stretch>
@@ -248,7 +250,7 @@
                     </pic:cNvPicPr>
                   </pic:nvPicPr>
                   <pic:blipFill>
-                    <a:blip r:embed="rId7"/>
+                    <a:blip r:embed="rId8"/>
                     <a:stretch>
                       <a:fillRect/>
                     </a:stretch>
@@ -381,7 +383,7 @@
                     </pic:cNvPicPr>
                   </pic:nvPicPr>
                   <pic:blipFill>
-                    <a:blip r:embed="rId8"/>
+                    <a:blip r:embed="rId9"/>
                     <a:stretch>
                       <a:fillRect/>
                     </a:stretch>
@@ -474,8 +476,6 @@
         </w:rPr>
         <w:t xml:space="preserve"> - </w:t>
       </w:r>
-      <w:bookmarkStart w:id="0" w:name="_GoBack"/>
-      <w:bookmarkEnd w:id="0"/>
     </w:p>
     <w:p>
       <w:pPr>
@@ -516,7 +516,7 @@
                     </pic:cNvPicPr>
                   </pic:nvPicPr>
                   <pic:blipFill>
-                    <a:blip r:embed="rId9"/>
+                    <a:blip r:embed="rId10"/>
                     <a:stretch>
                       <a:fillRect/>
                     </a:stretch>
@@ -601,15 +601,241 @@
           <w:bCs/>
           <w:lang w:val="en-IN"/>
         </w:rPr>
-        <w:t>Assignment Q3.</w:t>
-      </w:r>
-    </w:p>
-    <w:p>
-      <w:pPr>
-        <w:rPr>
-          <w:rFonts w:hint="default"/>
-          <w:lang w:val="en-IN"/>
-        </w:rPr>
+        <w:t xml:space="preserve">Assignment Q3. </w:t>
+      </w:r>
+    </w:p>
+    <w:p>
+      <w:pPr>
+        <w:rPr>
+          <w:rFonts w:hint="default"/>
+          <w:b/>
+          <w:bCs/>
+          <w:lang w:val="en-IN"/>
+        </w:rPr>
+      </w:pPr>
+    </w:p>
+    <w:tbl>
+      <w:tblPr>
+        <w:tblStyle w:val="6"/>
+        <w:tblW w:w="8540" w:type="dxa"/>
+        <w:tblInd w:w="0" w:type="dxa"/>
+        <w:tblBorders>
+          <w:top w:val="single" w:color="auto" w:sz="4" w:space="0"/>
+          <w:left w:val="single" w:color="auto" w:sz="4" w:space="0"/>
+          <w:bottom w:val="single" w:color="auto" w:sz="4" w:space="0"/>
+          <w:right w:val="single" w:color="auto" w:sz="4" w:space="0"/>
+          <w:insideH w:val="single" w:color="auto" w:sz="4" w:space="0"/>
+          <w:insideV w:val="single" w:color="auto" w:sz="4" w:space="0"/>
+        </w:tblBorders>
+        <w:tblLayout w:type="fixed"/>
+        <w:tblCellMar>
+          <w:left w:w="108" w:type="dxa"/>
+          <w:right w:w="108" w:type="dxa"/>
+        </w:tblCellMar>
+      </w:tblPr>
+      <w:tblGrid>
+        <w:gridCol w:w="4270"/>
+        <w:gridCol w:w="4270"/>
+      </w:tblGrid>
+      <w:tr>
+        <w:tblPrEx>
+          <w:tblBorders>
+            <w:top w:val="single" w:color="auto" w:sz="4" w:space="0"/>
+            <w:left w:val="single" w:color="auto" w:sz="4" w:space="0"/>
+            <w:bottom w:val="single" w:color="auto" w:sz="4" w:space="0"/>
+            <w:right w:val="single" w:color="auto" w:sz="4" w:space="0"/>
+            <w:insideH w:val="single" w:color="auto" w:sz="4" w:space="0"/>
+            <w:insideV w:val="single" w:color="auto" w:sz="4" w:space="0"/>
+          </w:tblBorders>
+          <w:tblLayout w:type="fixed"/>
+          <w:tblCellMar>
+            <w:left w:w="108" w:type="dxa"/>
+            <w:right w:w="108" w:type="dxa"/>
+          </w:tblCellMar>
+        </w:tblPrEx>
+        <w:trPr>
+          <w:trHeight w:val="7176" w:hRule="atLeast"/>
+        </w:trPr>
+        <w:tc>
+          <w:tcPr>
+            <w:tcW w:w="4270" w:type="dxa"/>
+            <w:tcBorders>
+              <w:top w:val="nil"/>
+              <w:left w:val="nil"/>
+              <w:bottom w:val="nil"/>
+              <w:right w:val="nil"/>
+            </w:tcBorders>
+          </w:tcPr>
+          <w:p>
+            <w:pPr>
+              <w:rPr>
+                <w:rFonts w:hint="default"/>
+                <w:b/>
+                <w:bCs/>
+                <w:vertAlign w:val="baseline"/>
+                <w:lang w:val="en-IN"/>
+              </w:rPr>
+            </w:pPr>
+            <w:r>
+              <w:rPr>
+                <w:rFonts w:hint="default"/>
+                <w:lang w:val="en-IN"/>
+              </w:rPr>
+              <w:drawing>
+                <wp:inline distT="0" distB="0" distL="114300" distR="114300">
+                  <wp:extent cx="2571750" cy="4568825"/>
+                  <wp:effectExtent l="0" t="0" r="3810" b="3175"/>
+                  <wp:docPr id="9" name="Picture 9" descr="RL ex2.7_1"/>
+                  <wp:cNvGraphicFramePr>
+                    <a:graphicFrameLocks xmlns:a="http://schemas.openxmlformats.org/drawingml/2006/main" noChangeAspect="1"/>
+                  </wp:cNvGraphicFramePr>
+                  <a:graphic xmlns:a="http://schemas.openxmlformats.org/drawingml/2006/main">
+                    <a:graphicData uri="http://schemas.openxmlformats.org/drawingml/2006/picture">
+                      <pic:pic xmlns:pic="http://schemas.openxmlformats.org/drawingml/2006/picture">
+                        <pic:nvPicPr>
+                          <pic:cNvPr id="9" name="Picture 9" descr="RL ex2.7_1"/>
+                          <pic:cNvPicPr>
+                            <a:picLocks noChangeAspect="1"/>
+                          </pic:cNvPicPr>
+                        </pic:nvPicPr>
+                        <pic:blipFill>
+                          <a:blip r:embed="rId11"/>
+                          <a:srcRect t="11768" r="6990" b="10066"/>
+                          <a:stretch>
+                            <a:fillRect/>
+                          </a:stretch>
+                        </pic:blipFill>
+                        <pic:spPr>
+                          <a:xfrm>
+                            <a:off x="0" y="0"/>
+                            <a:ext cx="2571750" cy="4568825"/>
+                          </a:xfrm>
+                          <a:prstGeom prst="rect">
+                            <a:avLst/>
+                          </a:prstGeom>
+                        </pic:spPr>
+                      </pic:pic>
+                    </a:graphicData>
+                  </a:graphic>
+                </wp:inline>
+              </w:drawing>
+            </w:r>
+          </w:p>
+        </w:tc>
+        <w:tc>
+          <w:tcPr>
+            <w:tcW w:w="4270" w:type="dxa"/>
+            <w:tcBorders>
+              <w:top w:val="nil"/>
+              <w:left w:val="nil"/>
+              <w:bottom w:val="nil"/>
+              <w:right w:val="nil"/>
+            </w:tcBorders>
+          </w:tcPr>
+          <w:p>
+            <w:pPr>
+              <w:jc w:val="right"/>
+              <w:rPr>
+                <w:rFonts w:hint="default"/>
+                <w:b/>
+                <w:bCs/>
+                <w:vertAlign w:val="baseline"/>
+                <w:lang w:val="en-IN"/>
+              </w:rPr>
+            </w:pPr>
+            <w:r>
+              <w:rPr>
+                <w:rFonts w:hint="default"/>
+                <w:lang w:val="en-IN"/>
+              </w:rPr>
+              <w:drawing>
+                <wp:inline distT="0" distB="0" distL="114300" distR="114300">
+                  <wp:extent cx="2581275" cy="4566920"/>
+                  <wp:effectExtent l="0" t="0" r="9525" b="5080"/>
+                  <wp:docPr id="10" name="Picture 10" descr="RL ex2.7_2"/>
+                  <wp:cNvGraphicFramePr>
+                    <a:graphicFrameLocks xmlns:a="http://schemas.openxmlformats.org/drawingml/2006/main" noChangeAspect="1"/>
+                  </wp:cNvGraphicFramePr>
+                  <a:graphic xmlns:a="http://schemas.openxmlformats.org/drawingml/2006/main">
+                    <a:graphicData uri="http://schemas.openxmlformats.org/drawingml/2006/picture">
+                      <pic:pic xmlns:pic="http://schemas.openxmlformats.org/drawingml/2006/picture">
+                        <pic:nvPicPr>
+                          <pic:cNvPr id="10" name="Picture 10" descr="RL ex2.7_2"/>
+                          <pic:cNvPicPr>
+                            <a:picLocks noChangeAspect="1"/>
+                          </pic:cNvPicPr>
+                        </pic:nvPicPr>
+                        <pic:blipFill>
+                          <a:blip r:embed="rId12"/>
+                          <a:srcRect l="16843" t="9564" b="15075"/>
+                          <a:stretch>
+                            <a:fillRect/>
+                          </a:stretch>
+                        </pic:blipFill>
+                        <pic:spPr>
+                          <a:xfrm>
+                            <a:off x="0" y="0"/>
+                            <a:ext cx="2581275" cy="4566920"/>
+                          </a:xfrm>
+                          <a:prstGeom prst="rect">
+                            <a:avLst/>
+                          </a:prstGeom>
+                        </pic:spPr>
+                      </pic:pic>
+                    </a:graphicData>
+                  </a:graphic>
+                </wp:inline>
+              </w:drawing>
+            </w:r>
+          </w:p>
+        </w:tc>
+      </w:tr>
+    </w:tbl>
+    <w:p>
+      <w:pPr>
+        <w:rPr>
+          <w:rFonts w:hint="default"/>
+          <w:b/>
+          <w:bCs/>
+          <w:lang w:val="en-IN"/>
+        </w:rPr>
+        <w:sectPr>
+          <w:headerReference r:id="rId3" w:type="default"/>
+          <w:pgSz w:w="11906" w:h="16838"/>
+          <w:pgMar w:top="1440" w:right="1800" w:bottom="1440" w:left="1800" w:header="720" w:footer="720" w:gutter="0"/>
+          <w:pgBorders>
+            <w:top w:val="none" w:sz="0" w:space="0"/>
+            <w:left w:val="none" w:sz="0" w:space="0"/>
+            <w:bottom w:val="none" w:sz="0" w:space="0"/>
+            <w:right w:val="none" w:sz="0" w:space="0"/>
+          </w:pgBorders>
+          <w:cols w:space="720" w:num="1"/>
+          <w:docGrid w:linePitch="360" w:charSpace="0"/>
+        </w:sectPr>
+      </w:pPr>
+    </w:p>
+    <w:p>
+      <w:pPr>
+        <w:rPr>
+          <w:rFonts w:hint="default"/>
+          <w:lang w:val="en-IN"/>
+        </w:rPr>
+        <w:sectPr>
+          <w:type w:val="continuous"/>
+          <w:pgSz w:w="11906" w:h="16838"/>
+          <w:pgMar w:top="1440" w:right="1800" w:bottom="1440" w:left="1800" w:header="720" w:footer="720" w:gutter="0"/>
+          <w:pgBorders>
+            <w:top w:val="none" w:sz="0" w:space="0"/>
+            <w:left w:val="none" w:sz="0" w:space="0"/>
+            <w:bottom w:val="none" w:sz="0" w:space="0"/>
+            <w:right w:val="none" w:sz="0" w:space="0"/>
+          </w:pgBorders>
+          <w:cols w:equalWidth="0" w:num="2">
+            <w:col w:w="3940" w:space="425"/>
+            <w:col w:w="3940"/>
+          </w:cols>
+          <w:docGrid w:linePitch="360" w:charSpace="0"/>
+        </w:sectPr>
       </w:pPr>
     </w:p>
     <w:p>
@@ -683,7 +909,7 @@
                     </pic:cNvPicPr>
                   </pic:nvPicPr>
                   <pic:blipFill>
-                    <a:blip r:embed="rId10"/>
+                    <a:blip r:embed="rId13"/>
                     <a:stretch>
                       <a:fillRect/>
                     </a:stretch>
@@ -728,7 +954,7 @@
                     </pic:cNvPicPr>
                   </pic:nvPicPr>
                   <pic:blipFill>
-                    <a:blip r:embed="rId11"/>
+                    <a:blip r:embed="rId14"/>
                     <a:stretch>
                       <a:fillRect/>
                     </a:stretch>
@@ -782,13 +1008,65 @@
       </w:r>
     </w:p>
     <w:sectPr>
+      <w:type w:val="continuous"/>
       <w:pgSz w:w="11906" w:h="16838"/>
       <w:pgMar w:top="1440" w:right="1800" w:bottom="1440" w:left="1800" w:header="720" w:footer="720" w:gutter="0"/>
+      <w:pgBorders>
+        <w:top w:val="none" w:sz="0" w:space="0"/>
+        <w:left w:val="none" w:sz="0" w:space="0"/>
+        <w:bottom w:val="none" w:sz="0" w:space="0"/>
+        <w:right w:val="none" w:sz="0" w:space="0"/>
+      </w:pgBorders>
       <w:cols w:space="720" w:num="1"/>
       <w:docGrid w:linePitch="360" w:charSpace="0"/>
     </w:sectPr>
   </w:body>
 </w:document>
+</file>
+
+<file path=word/header1.xml><?xml version="1.0" encoding="utf-8"?>
+<w:hdr xmlns:wpc="http://schemas.microsoft.com/office/word/2010/wordprocessingCanvas" xmlns:mc="http://schemas.openxmlformats.org/markup-compatibility/2006" xmlns:o="urn:schemas-microsoft-com:office:office" xmlns:r="http://schemas.openxmlformats.org/officeDocument/2006/relationships" xmlns:m="http://schemas.openxmlformats.org/officeDocument/2006/math" xmlns:v="urn:schemas-microsoft-com:vml" xmlns:wp14="http://schemas.microsoft.com/office/word/2010/wordprocessingDrawing" xmlns:wp="http://schemas.openxmlformats.org/drawingml/2006/wordprocessingDrawing" xmlns:w10="urn:schemas-microsoft-com:office:word" xmlns:w="http://schemas.openxmlformats.org/wordprocessingml/2006/main" xmlns:w14="http://schemas.microsoft.com/office/word/2010/wordml" xmlns:w15="http://schemas.microsoft.com/office/word/2012/wordml" xmlns:wpg="http://schemas.microsoft.com/office/word/2010/wordprocessingGroup" xmlns:wpi="http://schemas.microsoft.com/office/word/2010/wordprocessingInk" xmlns:wne="http://schemas.microsoft.com/office/word/2006/wordml" xmlns:wps="http://schemas.microsoft.com/office/word/2010/wordprocessingShape" xmlns:wpsCustomData="http://www.wps.cn/officeDocument/2013/wpsCustomData" mc:Ignorable="w14 w15 wp14">
+  <w:p>
+    <w:pPr>
+      <w:pStyle w:val="3"/>
+      <w:rPr>
+        <w:rFonts w:hint="default"/>
+        <w:sz w:val="24"/>
+        <w:szCs w:val="24"/>
+        <w:lang w:val="en-IN"/>
+      </w:rPr>
+    </w:pPr>
+    <w:r>
+      <w:rPr>
+        <w:rFonts w:hint="default"/>
+        <w:sz w:val="24"/>
+        <w:szCs w:val="24"/>
+        <w:lang w:val="en-IN"/>
+      </w:rPr>
+      <w:t>Name: Aman Mehra</w:t>
+    </w:r>
+    <w:r>
+      <w:rPr>
+        <w:rFonts w:hint="default"/>
+        <w:sz w:val="24"/>
+        <w:szCs w:val="24"/>
+        <w:lang w:val="en-IN"/>
+      </w:rPr>
+      <w:tab/>
+      <w:t/>
+    </w:r>
+    <w:r>
+      <w:rPr>
+        <w:rFonts w:hint="default"/>
+        <w:sz w:val="24"/>
+        <w:szCs w:val="24"/>
+        <w:lang w:val="en-IN"/>
+      </w:rPr>
+      <w:tab/>
+      <w:t>Roll No: 2017017</w:t>
+    </w:r>
+  </w:p>
+</w:hdr>
 </file>
 
 <file path=word/styles.xml><?xml version="1.0" encoding="utf-8"?>
@@ -904,7 +1182,7 @@
     <w:lsdException w:unhideWhenUsed="0" w:uiPriority="0" w:semiHidden="0" w:name="HTML Sample"/>
     <w:lsdException w:unhideWhenUsed="0" w:uiPriority="0" w:semiHidden="0" w:name="HTML Typewriter"/>
     <w:lsdException w:unhideWhenUsed="0" w:uiPriority="0" w:semiHidden="0" w:name="HTML Variable"/>
-    <w:lsdException w:unhideWhenUsed="0" w:uiPriority="0" w:name="Normal Table"/>
+    <w:lsdException w:qFormat="1" w:unhideWhenUsed="0" w:uiPriority="0" w:name="Normal Table"/>
     <w:lsdException w:unhideWhenUsed="0" w:uiPriority="0" w:semiHidden="0" w:name="annotation subject"/>
     <w:lsdException w:unhideWhenUsed="0" w:uiPriority="0" w:semiHidden="0" w:name="Table Simple 1"/>
     <w:lsdException w:unhideWhenUsed="0" w:uiPriority="0" w:semiHidden="0" w:name="Table Simple 2"/>
@@ -1059,14 +1337,15 @@
       <w:lang w:val="en-US" w:eastAsia="zh-CN" w:bidi="ar-SA"/>
     </w:rPr>
   </w:style>
-  <w:style w:type="character" w:default="1" w:styleId="2">
+  <w:style w:type="character" w:default="1" w:styleId="4">
     <w:name w:val="Default Paragraph Font"/>
     <w:semiHidden/>
     <w:uiPriority w:val="0"/>
   </w:style>
-  <w:style w:type="table" w:default="1" w:styleId="3">
+  <w:style w:type="table" w:default="1" w:styleId="5">
     <w:name w:val="Normal Table"/>
     <w:semiHidden/>
+    <w:qFormat/>
     <w:uiPriority w:val="0"/>
     <w:tblPr>
       <w:tblLayout w:type="fixed"/>
@@ -1076,6 +1355,59 @@
         <w:bottom w:w="0" w:type="dxa"/>
         <w:right w:w="108" w:type="dxa"/>
       </w:tblCellMar>
+    </w:tblPr>
+  </w:style>
+  <w:style w:type="paragraph" w:styleId="2">
+    <w:name w:val="footer"/>
+    <w:basedOn w:val="1"/>
+    <w:uiPriority w:val="0"/>
+    <w:pPr>
+      <w:tabs>
+        <w:tab w:val="center" w:pos="4153"/>
+        <w:tab w:val="right" w:pos="8306"/>
+      </w:tabs>
+      <w:snapToGrid w:val="0"/>
+      <w:jc w:val="left"/>
+    </w:pPr>
+    <w:rPr>
+      <w:sz w:val="18"/>
+      <w:szCs w:val="18"/>
+    </w:rPr>
+  </w:style>
+  <w:style w:type="paragraph" w:styleId="3">
+    <w:name w:val="header"/>
+    <w:basedOn w:val="1"/>
+    <w:uiPriority w:val="0"/>
+    <w:pPr>
+      <w:tabs>
+        <w:tab w:val="center" w:pos="4153"/>
+        <w:tab w:val="right" w:pos="8306"/>
+      </w:tabs>
+      <w:snapToGrid w:val="0"/>
+    </w:pPr>
+    <w:rPr>
+      <w:sz w:val="18"/>
+      <w:szCs w:val="18"/>
+    </w:rPr>
+  </w:style>
+  <w:style w:type="table" w:styleId="6">
+    <w:name w:val="Table Grid"/>
+    <w:basedOn w:val="5"/>
+    <w:uiPriority w:val="0"/>
+    <w:pPr>
+      <w:widowControl w:val="0"/>
+      <w:jc w:val="both"/>
+    </w:pPr>
+    <w:tblPr>
+      <w:tblBorders>
+        <w:top w:val="single" w:color="auto" w:sz="4" w:space="0"/>
+        <w:left w:val="single" w:color="auto" w:sz="4" w:space="0"/>
+        <w:bottom w:val="single" w:color="auto" w:sz="4" w:space="0"/>
+        <w:right w:val="single" w:color="auto" w:sz="4" w:space="0"/>
+        <w:insideH w:val="single" w:color="auto" w:sz="4" w:space="0"/>
+        <w:insideV w:val="single" w:color="auto" w:sz="4" w:space="0"/>
+      </w:tblBorders>
+      <w:tblLayout w:type="fixed"/>
     </w:tblPr>
   </w:style>
 </w:styles>
@@ -1340,6 +1672,8 @@
 <s:customData xmlns="http://www.wps.cn/officeDocument/2013/wpsCustomData" xmlns:s="http://www.wps.cn/officeDocument/2013/wpsCustomData">
   <customSectProps>
     <customSectPr/>
+    <customSectPr/>
+    <customSectPr/>
   </customSectProps>
 </s:customData>
 </file>

</xml_diff>